<commit_message>
Updated research document with Guns of Icarus task
</commit_message>
<xml_diff>
--- a/Research/Design Theory Research/TG - Existing Games Analysis.docx
+++ b/Research/Design Theory Research/TG - Existing Games Analysis.docx
@@ -1115,8 +1115,6 @@
       <w:pPr>
         <w:pStyle w:val="NoSpacing"/>
       </w:pPr>
-      <w:bookmarkStart w:id="0" w:name="_GoBack"/>
-      <w:bookmarkEnd w:id="0"/>
     </w:p>
     <w:p>
       <w:pPr>
@@ -1144,6 +1142,201 @@
       <w:r>
         <w:t>Interesting mechanic (avoidance) where if a castle goes unattended, resources, defenders, influences soldiers all diminish gradually, until owning player no longer owns keep.</w:t>
       </w:r>
+    </w:p>
+    <w:p>
+      <w:pPr>
+        <w:pStyle w:val="NoSpacing"/>
+      </w:pPr>
+    </w:p>
+    <w:p>
+      <w:pPr>
+        <w:pStyle w:val="NoSpacing"/>
+      </w:pPr>
+    </w:p>
+    <w:p>
+      <w:pPr>
+        <w:pStyle w:val="NoSpacing"/>
+      </w:pPr>
+    </w:p>
+    <w:p>
+      <w:pPr>
+        <w:pStyle w:val="NoSpacing"/>
+        <w:rPr>
+          <w:color w:val="7030A0"/>
+        </w:rPr>
+      </w:pPr>
+      <w:r>
+        <w:rPr>
+          <w:color w:val="7030A0"/>
+        </w:rPr>
+        <w:t>Further research:</w:t>
+      </w:r>
+    </w:p>
+    <w:p>
+      <w:pPr>
+        <w:pStyle w:val="NoSpacing"/>
+      </w:pPr>
+    </w:p>
+    <w:p>
+      <w:pPr>
+        <w:rPr>
+          <w:b/>
+          <w:sz w:val="32"/>
+        </w:rPr>
+      </w:pPr>
+      <w:r>
+        <w:rPr>
+          <w:b/>
+          <w:sz w:val="32"/>
+        </w:rPr>
+        <w:t>Guns of Icarus</w:t>
+      </w:r>
+    </w:p>
+    <w:p>
+      <w:pPr>
+        <w:pStyle w:val="NoSpacing"/>
+        <w:numPr>
+          <w:ilvl w:val="0"/>
+          <w:numId w:val="6"/>
+        </w:numPr>
+      </w:pPr>
+      <w:r>
+        <w:t>Gameplay is very similar to our design (close to a first-person experience of groups current design)</w:t>
+      </w:r>
+    </w:p>
+    <w:p>
+      <w:pPr>
+        <w:pStyle w:val="NoSpacing"/>
+        <w:numPr>
+          <w:ilvl w:val="0"/>
+          <w:numId w:val="6"/>
+        </w:numPr>
+      </w:pPr>
+      <w:r>
+        <w:t>Cooperative gameplay is a huge element of the game.</w:t>
+      </w:r>
+    </w:p>
+    <w:p>
+      <w:pPr>
+        <w:pStyle w:val="NoSpacing"/>
+        <w:numPr>
+          <w:ilvl w:val="0"/>
+          <w:numId w:val="6"/>
+        </w:numPr>
+      </w:pPr>
+      <w:r>
+        <w:lastRenderedPageBreak/>
+        <w:t>Players must coordinate to counter attackers, while also prioritising how to manage incoming damage and the restrictions this causes.</w:t>
+      </w:r>
+    </w:p>
+    <w:p>
+      <w:pPr>
+        <w:pStyle w:val="NoSpacing"/>
+        <w:numPr>
+          <w:ilvl w:val="0"/>
+          <w:numId w:val="6"/>
+        </w:numPr>
+      </w:pPr>
+      <w:r>
+        <w:t xml:space="preserve">Player </w:t>
+      </w:r>
+      <w:proofErr w:type="gramStart"/>
+      <w:r>
+        <w:t>positioning</w:t>
+      </w:r>
+      <w:proofErr w:type="gramEnd"/>
+      <w:r>
+        <w:t xml:space="preserve"> and skill level are a significant part of the game</w:t>
+      </w:r>
+    </w:p>
+    <w:p>
+      <w:pPr>
+        <w:pStyle w:val="NoSpacing"/>
+        <w:numPr>
+          <w:ilvl w:val="0"/>
+          <w:numId w:val="6"/>
+        </w:numPr>
+      </w:pPr>
+      <w:r>
+        <w:t>Positive feedback loops – if a team’s ship becomes damaged, becomes increasingly harder to survive</w:t>
+      </w:r>
+    </w:p>
+    <w:p>
+      <w:pPr>
+        <w:pStyle w:val="NoSpacing"/>
+        <w:numPr>
+          <w:ilvl w:val="0"/>
+          <w:numId w:val="6"/>
+        </w:numPr>
+      </w:pPr>
+      <w:r>
+        <w:t>Game creates very intense state of panic throughout the team – all team members must be communicating while actively completing tasks and predicting future tasks</w:t>
+      </w:r>
+    </w:p>
+    <w:p>
+      <w:pPr>
+        <w:pStyle w:val="NoSpacing"/>
+        <w:numPr>
+          <w:ilvl w:val="0"/>
+          <w:numId w:val="6"/>
+        </w:numPr>
+      </w:pPr>
+      <w:r>
+        <w:t xml:space="preserve">Game features </w:t>
+      </w:r>
+      <w:proofErr w:type="gramStart"/>
+      <w:r>
+        <w:t>a player class system where certain players</w:t>
+      </w:r>
+      <w:proofErr w:type="gramEnd"/>
+      <w:r>
+        <w:t xml:space="preserve"> are more adept at certain tasks (complete faster, use less resources) and only able to complete specific tasks</w:t>
+      </w:r>
+    </w:p>
+    <w:p>
+      <w:pPr>
+        <w:pStyle w:val="NoSpacing"/>
+        <w:numPr>
+          <w:ilvl w:val="0"/>
+          <w:numId w:val="6"/>
+        </w:numPr>
+      </w:pPr>
+      <w:r>
+        <w:t>Some items exist as tools within the level and must be picked up and taken to complete the task at a component</w:t>
+      </w:r>
+      <w:r>
+        <w:t xml:space="preserve"> – add functionality that is not present in player classes</w:t>
+      </w:r>
+    </w:p>
+    <w:p>
+      <w:pPr>
+        <w:pStyle w:val="NoSpacing"/>
+        <w:numPr>
+          <w:ilvl w:val="0"/>
+          <w:numId w:val="6"/>
+        </w:numPr>
+      </w:pPr>
+      <w:r>
+        <w:t xml:space="preserve">Repairing and mitigating damage is done is stages. Rather </w:t>
+      </w:r>
+      <w:r>
+        <w:t xml:space="preserve">than a set </w:t>
+      </w:r>
+      <w:proofErr w:type="gramStart"/>
+      <w:r>
+        <w:t>time period</w:t>
+      </w:r>
+      <w:proofErr w:type="gramEnd"/>
+      <w:r>
+        <w:t xml:space="preserve"> from when players begin a task, each player interaction restores a portion of the activities capacity. This allows for higher pressure situations where performing perfectly will only maintain – at best – the current situation.</w:t>
+      </w:r>
+      <w:bookmarkStart w:id="0" w:name="_GoBack"/>
+      <w:bookmarkEnd w:id="0"/>
+    </w:p>
+    <w:p>
+      <w:pPr>
+        <w:pStyle w:val="NoSpacing"/>
+      </w:pPr>
     </w:p>
     <w:sectPr>
       <w:pgSz w:w="11906" w:h="16838"/>

</xml_diff>